<commit_message>
Trying to consolidate Calculator and Results in DOM.js
</commit_message>
<xml_diff>
--- a/Tasks-Assignments/GathPortfolio/Gath_Website/HTML-CSS.docx
+++ b/Tasks-Assignments/GathPortfolio/Gath_Website/HTML-CSS.docx
@@ -438,33 +438,7 @@
           <w:lang w:eastAsia="en-GB"/>
           <w14:ligatures w14:val="none"/>
         </w:rPr>
-        <w:t>"</w:t>
-      </w:r>
-      <w:proofErr w:type="spellStart"/>
-      <w:r>
-        <w:rPr>
-          <w:rFonts w:ascii="Consolas" w:eastAsia="Times New Roman" w:hAnsi="Consolas" w:cs="Times New Roman"/>
-          <w:color w:val="CE9178"/>
-          <w:kern w:val="0"/>
-          <w:sz w:val="21"/>
-          <w:szCs w:val="21"/>
-          <w:lang w:eastAsia="en-GB"/>
-          <w14:ligatures w14:val="none"/>
-        </w:rPr>
-        <w:t>numberone</w:t>
-      </w:r>
-      <w:proofErr w:type="spellEnd"/>
-      <w:r>
-        <w:rPr>
-          <w:rFonts w:ascii="Consolas" w:eastAsia="Times New Roman" w:hAnsi="Consolas" w:cs="Times New Roman"/>
-          <w:color w:val="CE9178"/>
-          <w:kern w:val="0"/>
-          <w:sz w:val="21"/>
-          <w:szCs w:val="21"/>
-          <w:lang w:eastAsia="en-GB"/>
-          <w14:ligatures w14:val="none"/>
-        </w:rPr>
-        <w:t>"</w:t>
+        <w:t>"numberone"</w:t>
       </w:r>
       <w:r>
         <w:rPr>
@@ -575,35 +549,7 @@
           <w:lang w:eastAsia="en-GB"/>
           <w14:ligatures w14:val="none"/>
         </w:rPr>
-        <w:t xml:space="preserve">"display: inline; </w:t>
-      </w:r>
-      <w:proofErr w:type="spellStart"/>
-      <w:proofErr w:type="gramStart"/>
-      <w:r>
-        <w:rPr>
-          <w:rFonts w:ascii="Consolas" w:eastAsia="Times New Roman" w:hAnsi="Consolas" w:cs="Times New Roman"/>
-          <w:color w:val="CE9178"/>
-          <w:kern w:val="0"/>
-          <w:sz w:val="21"/>
-          <w:szCs w:val="21"/>
-          <w:lang w:eastAsia="en-GB"/>
-          <w14:ligatures w14:val="none"/>
-        </w:rPr>
-        <w:t>color:snow</w:t>
-      </w:r>
-      <w:proofErr w:type="spellEnd"/>
-      <w:proofErr w:type="gramEnd"/>
-      <w:r>
-        <w:rPr>
-          <w:rFonts w:ascii="Consolas" w:eastAsia="Times New Roman" w:hAnsi="Consolas" w:cs="Times New Roman"/>
-          <w:color w:val="CE9178"/>
-          <w:kern w:val="0"/>
-          <w:sz w:val="21"/>
-          <w:szCs w:val="21"/>
-          <w:lang w:eastAsia="en-GB"/>
-          <w14:ligatures w14:val="none"/>
-        </w:rPr>
-        <w:t>;"</w:t>
+        <w:t>"display: inline; color:snow;"</w:t>
       </w:r>
       <w:r>
         <w:rPr>
@@ -837,33 +783,7 @@
           <w:lang w:eastAsia="en-GB"/>
           <w14:ligatures w14:val="none"/>
         </w:rPr>
-        <w:t>"</w:t>
-      </w:r>
-      <w:proofErr w:type="spellStart"/>
-      <w:r>
-        <w:rPr>
-          <w:rFonts w:ascii="Consolas" w:eastAsia="Times New Roman" w:hAnsi="Consolas" w:cs="Times New Roman"/>
-          <w:color w:val="CE9178"/>
-          <w:kern w:val="0"/>
-          <w:sz w:val="21"/>
-          <w:szCs w:val="21"/>
-          <w:lang w:eastAsia="en-GB"/>
-          <w14:ligatures w14:val="none"/>
-        </w:rPr>
-        <w:t>dropD</w:t>
-      </w:r>
-      <w:proofErr w:type="spellEnd"/>
-      <w:r>
-        <w:rPr>
-          <w:rFonts w:ascii="Consolas" w:eastAsia="Times New Roman" w:hAnsi="Consolas" w:cs="Times New Roman"/>
-          <w:color w:val="CE9178"/>
-          <w:kern w:val="0"/>
-          <w:sz w:val="21"/>
-          <w:szCs w:val="21"/>
-          <w:lang w:eastAsia="en-GB"/>
-          <w14:ligatures w14:val="none"/>
-        </w:rPr>
-        <w:t>"</w:t>
+        <w:t>"dropD"</w:t>
       </w:r>
       <w:r>
         <w:rPr>
@@ -2099,33 +2019,7 @@
           <w:lang w:eastAsia="en-GB"/>
           <w14:ligatures w14:val="none"/>
         </w:rPr>
-        <w:t>"</w:t>
-      </w:r>
-      <w:proofErr w:type="spellStart"/>
-      <w:r>
-        <w:rPr>
-          <w:rFonts w:ascii="Consolas" w:eastAsia="Times New Roman" w:hAnsi="Consolas" w:cs="Times New Roman"/>
-          <w:color w:val="CE9178"/>
-          <w:kern w:val="0"/>
-          <w:sz w:val="21"/>
-          <w:szCs w:val="21"/>
-          <w:lang w:eastAsia="en-GB"/>
-          <w14:ligatures w14:val="none"/>
-        </w:rPr>
-        <w:t>numbertwo</w:t>
-      </w:r>
-      <w:proofErr w:type="spellEnd"/>
-      <w:r>
-        <w:rPr>
-          <w:rFonts w:ascii="Consolas" w:eastAsia="Times New Roman" w:hAnsi="Consolas" w:cs="Times New Roman"/>
-          <w:color w:val="CE9178"/>
-          <w:kern w:val="0"/>
-          <w:sz w:val="21"/>
-          <w:szCs w:val="21"/>
-          <w:lang w:eastAsia="en-GB"/>
-          <w14:ligatures w14:val="none"/>
-        </w:rPr>
-        <w:t>"</w:t>
+        <w:t>"numbertwo"</w:t>
       </w:r>
       <w:r>
         <w:rPr>
@@ -2394,7 +2288,6 @@
         </w:rPr>
         <w:t>"</w:t>
       </w:r>
-      <w:proofErr w:type="gramStart"/>
       <w:r>
         <w:rPr>
           <w:rFonts w:ascii="Consolas" w:eastAsia="Times New Roman" w:hAnsi="Consolas" w:cs="Times New Roman"/>
@@ -2417,20 +2310,7 @@
           <w:lang w:eastAsia="en-GB"/>
           <w14:ligatures w14:val="none"/>
         </w:rPr>
-        <w:t>(</w:t>
-      </w:r>
-      <w:proofErr w:type="gramEnd"/>
-      <w:r>
-        <w:rPr>
-          <w:rFonts w:ascii="Consolas" w:eastAsia="Times New Roman" w:hAnsi="Consolas" w:cs="Times New Roman"/>
-          <w:color w:val="CE9178"/>
-          <w:kern w:val="0"/>
-          <w:sz w:val="21"/>
-          <w:szCs w:val="21"/>
-          <w:lang w:eastAsia="en-GB"/>
-          <w14:ligatures w14:val="none"/>
-        </w:rPr>
-        <w:t>)"</w:t>
+        <w:t>()"</w:t>
       </w:r>
       <w:r>
         <w:rPr>
@@ -2663,7 +2543,6 @@
         </w:rPr>
         <w:t xml:space="preserve"> </w:t>
       </w:r>
-      <w:proofErr w:type="gramStart"/>
       <w:r>
         <w:rPr>
           <w:rFonts w:ascii="Consolas" w:eastAsia="Times New Roman" w:hAnsi="Consolas" w:cs="Times New Roman"/>
@@ -2674,20 +2553,7 @@
           <w:lang w:eastAsia="en-GB"/>
           <w14:ligatures w14:val="none"/>
         </w:rPr>
-        <w:t>&lt;!--</w:t>
-      </w:r>
-      <w:proofErr w:type="gramEnd"/>
-      <w:r>
-        <w:rPr>
-          <w:rFonts w:ascii="Consolas" w:eastAsia="Times New Roman" w:hAnsi="Consolas" w:cs="Times New Roman"/>
-          <w:color w:val="6A9955"/>
-          <w:kern w:val="0"/>
-          <w:sz w:val="21"/>
-          <w:szCs w:val="21"/>
-          <w:lang w:eastAsia="en-GB"/>
-          <w14:ligatures w14:val="none"/>
-        </w:rPr>
-        <w:t xml:space="preserve"> JS will create a value and insert the result --&gt;</w:t>
+        <w:t>&lt;!-- JS will create a value and insert the result --&gt;</w:t>
       </w:r>
     </w:p>
     <w:p>
@@ -3022,7 +2888,6 @@
         </w:rPr>
         <w:t xml:space="preserve"> </w:t>
       </w:r>
-      <w:proofErr w:type="spellStart"/>
       <w:r>
         <w:rPr>
           <w:rFonts w:ascii="Consolas" w:eastAsia="Times New Roman" w:hAnsi="Consolas" w:cs="Times New Roman"/>
@@ -3035,7 +2900,6 @@
         </w:rPr>
         <w:t>src</w:t>
       </w:r>
-      <w:proofErr w:type="spellEnd"/>
       <w:r>
         <w:rPr>
           <w:rFonts w:ascii="Consolas" w:eastAsia="Times New Roman" w:hAnsi="Consolas" w:cs="Times New Roman"/>
@@ -3273,33 +3137,7 @@
           <w:lang w:eastAsia="en-GB"/>
           <w14:ligatures w14:val="none"/>
         </w:rPr>
-        <w:t xml:space="preserve">// The function below will take 2 values and will perform an </w:t>
-      </w:r>
-      <w:proofErr w:type="spellStart"/>
-      <w:r>
-        <w:rPr>
-          <w:rFonts w:ascii="Consolas" w:eastAsia="Times New Roman" w:hAnsi="Consolas" w:cs="Times New Roman"/>
-          <w:color w:val="6A9955"/>
-          <w:kern w:val="0"/>
-          <w:sz w:val="21"/>
-          <w:szCs w:val="21"/>
-          <w:lang w:eastAsia="en-GB"/>
-          <w14:ligatures w14:val="none"/>
-        </w:rPr>
-        <w:t>operatrion</w:t>
-      </w:r>
-      <w:proofErr w:type="spellEnd"/>
-      <w:r>
-        <w:rPr>
-          <w:rFonts w:ascii="Consolas" w:eastAsia="Times New Roman" w:hAnsi="Consolas" w:cs="Times New Roman"/>
-          <w:color w:val="6A9955"/>
-          <w:kern w:val="0"/>
-          <w:sz w:val="21"/>
-          <w:szCs w:val="21"/>
-          <w:lang w:eastAsia="en-GB"/>
-          <w14:ligatures w14:val="none"/>
-        </w:rPr>
-        <w:t xml:space="preserve"> on them</w:t>
+        <w:t>// The function below will take 2 values and will perform an operatrion on them</w:t>
       </w:r>
     </w:p>
     <w:p>
@@ -3340,8 +3178,6 @@
         </w:rPr>
         <w:t xml:space="preserve"> </w:t>
       </w:r>
-      <w:proofErr w:type="spellStart"/>
-      <w:proofErr w:type="gramStart"/>
       <w:r>
         <w:rPr>
           <w:rFonts w:ascii="Consolas" w:eastAsia="Times New Roman" w:hAnsi="Consolas" w:cs="Times New Roman"/>
@@ -3354,7 +3190,6 @@
         </w:rPr>
         <w:t>addit</w:t>
       </w:r>
-      <w:proofErr w:type="spellEnd"/>
       <w:r>
         <w:rPr>
           <w:rFonts w:ascii="Consolas" w:eastAsia="Times New Roman" w:hAnsi="Consolas" w:cs="Times New Roman"/>
@@ -3367,8 +3202,6 @@
         </w:rPr>
         <w:t>(</w:t>
       </w:r>
-      <w:proofErr w:type="spellStart"/>
-      <w:proofErr w:type="gramEnd"/>
       <w:r>
         <w:rPr>
           <w:rFonts w:ascii="Consolas" w:eastAsia="Times New Roman" w:hAnsi="Consolas" w:cs="Times New Roman"/>
@@ -3381,7 +3214,6 @@
         </w:rPr>
         <w:t>valueOne</w:t>
       </w:r>
-      <w:proofErr w:type="spellEnd"/>
       <w:r>
         <w:rPr>
           <w:rFonts w:ascii="Consolas" w:eastAsia="Times New Roman" w:hAnsi="Consolas" w:cs="Times New Roman"/>
@@ -3394,7 +3226,6 @@
         </w:rPr>
         <w:t xml:space="preserve">, </w:t>
       </w:r>
-      <w:proofErr w:type="spellStart"/>
       <w:r>
         <w:rPr>
           <w:rFonts w:ascii="Consolas" w:eastAsia="Times New Roman" w:hAnsi="Consolas" w:cs="Times New Roman"/>
@@ -3407,7 +3238,6 @@
         </w:rPr>
         <w:t>valueTwo</w:t>
       </w:r>
-      <w:proofErr w:type="spellEnd"/>
       <w:r>
         <w:rPr>
           <w:rFonts w:ascii="Consolas" w:eastAsia="Times New Roman" w:hAnsi="Consolas" w:cs="Times New Roman"/>
@@ -3534,7 +3364,6 @@
         </w:rPr>
         <w:t>(</w:t>
       </w:r>
-      <w:proofErr w:type="spellStart"/>
       <w:r>
         <w:rPr>
           <w:rFonts w:ascii="Consolas" w:eastAsia="Times New Roman" w:hAnsi="Consolas" w:cs="Times New Roman"/>
@@ -3547,7 +3376,6 @@
         </w:rPr>
         <w:t>valueOne</w:t>
       </w:r>
-      <w:proofErr w:type="spellEnd"/>
       <w:r>
         <w:rPr>
           <w:rFonts w:ascii="Consolas" w:eastAsia="Times New Roman" w:hAnsi="Consolas" w:cs="Times New Roman"/>
@@ -3608,7 +3436,6 @@
         </w:rPr>
         <w:t>(</w:t>
       </w:r>
-      <w:proofErr w:type="spellStart"/>
       <w:r>
         <w:rPr>
           <w:rFonts w:ascii="Consolas" w:eastAsia="Times New Roman" w:hAnsi="Consolas" w:cs="Times New Roman"/>
@@ -3621,7 +3448,6 @@
         </w:rPr>
         <w:t>valueTwo</w:t>
       </w:r>
-      <w:proofErr w:type="spellEnd"/>
       <w:r>
         <w:rPr>
           <w:rFonts w:ascii="Consolas" w:eastAsia="Times New Roman" w:hAnsi="Consolas" w:cs="Times New Roman"/>
@@ -3739,7 +3565,6 @@
         </w:rPr>
         <w:t xml:space="preserve"> </w:t>
       </w:r>
-      <w:proofErr w:type="gramStart"/>
       <w:r>
         <w:rPr>
           <w:rFonts w:ascii="Consolas" w:eastAsia="Times New Roman" w:hAnsi="Consolas" w:cs="Times New Roman"/>
@@ -3764,8 +3589,6 @@
         </w:rPr>
         <w:t>(</w:t>
       </w:r>
-      <w:proofErr w:type="spellStart"/>
-      <w:proofErr w:type="gramEnd"/>
       <w:r>
         <w:rPr>
           <w:rFonts w:ascii="Consolas" w:eastAsia="Times New Roman" w:hAnsi="Consolas" w:cs="Times New Roman"/>
@@ -3778,7 +3601,6 @@
         </w:rPr>
         <w:t>valueOne</w:t>
       </w:r>
-      <w:proofErr w:type="spellEnd"/>
       <w:r>
         <w:rPr>
           <w:rFonts w:ascii="Consolas" w:eastAsia="Times New Roman" w:hAnsi="Consolas" w:cs="Times New Roman"/>
@@ -3791,7 +3613,6 @@
         </w:rPr>
         <w:t xml:space="preserve">, </w:t>
       </w:r>
-      <w:proofErr w:type="spellStart"/>
       <w:r>
         <w:rPr>
           <w:rFonts w:ascii="Consolas" w:eastAsia="Times New Roman" w:hAnsi="Consolas" w:cs="Times New Roman"/>
@@ -3804,7 +3625,6 @@
         </w:rPr>
         <w:t>valueTwo</w:t>
       </w:r>
-      <w:proofErr w:type="spellEnd"/>
       <w:r>
         <w:rPr>
           <w:rFonts w:ascii="Consolas" w:eastAsia="Times New Roman" w:hAnsi="Consolas" w:cs="Times New Roman"/>
@@ -3931,7 +3751,6 @@
         </w:rPr>
         <w:t>(</w:t>
       </w:r>
-      <w:proofErr w:type="spellStart"/>
       <w:r>
         <w:rPr>
           <w:rFonts w:ascii="Consolas" w:eastAsia="Times New Roman" w:hAnsi="Consolas" w:cs="Times New Roman"/>
@@ -3944,7 +3763,6 @@
         </w:rPr>
         <w:t>valueOne</w:t>
       </w:r>
-      <w:proofErr w:type="spellEnd"/>
       <w:r>
         <w:rPr>
           <w:rFonts w:ascii="Consolas" w:eastAsia="Times New Roman" w:hAnsi="Consolas" w:cs="Times New Roman"/>
@@ -4005,7 +3823,6 @@
         </w:rPr>
         <w:t>(</w:t>
       </w:r>
-      <w:proofErr w:type="spellStart"/>
       <w:r>
         <w:rPr>
           <w:rFonts w:ascii="Consolas" w:eastAsia="Times New Roman" w:hAnsi="Consolas" w:cs="Times New Roman"/>
@@ -4018,7 +3835,6 @@
         </w:rPr>
         <w:t>valueTwo</w:t>
       </w:r>
-      <w:proofErr w:type="spellEnd"/>
       <w:r>
         <w:rPr>
           <w:rFonts w:ascii="Consolas" w:eastAsia="Times New Roman" w:hAnsi="Consolas" w:cs="Times New Roman"/>
@@ -4124,7 +3940,6 @@
         </w:rPr>
         <w:t xml:space="preserve"> </w:t>
       </w:r>
-      <w:proofErr w:type="gramStart"/>
       <w:r>
         <w:rPr>
           <w:rFonts w:ascii="Consolas" w:eastAsia="Times New Roman" w:hAnsi="Consolas" w:cs="Times New Roman"/>
@@ -4149,8 +3964,6 @@
         </w:rPr>
         <w:t>(</w:t>
       </w:r>
-      <w:proofErr w:type="spellStart"/>
-      <w:proofErr w:type="gramEnd"/>
       <w:r>
         <w:rPr>
           <w:rFonts w:ascii="Consolas" w:eastAsia="Times New Roman" w:hAnsi="Consolas" w:cs="Times New Roman"/>
@@ -4163,7 +3976,6 @@
         </w:rPr>
         <w:t>valueOne</w:t>
       </w:r>
-      <w:proofErr w:type="spellEnd"/>
       <w:r>
         <w:rPr>
           <w:rFonts w:ascii="Consolas" w:eastAsia="Times New Roman" w:hAnsi="Consolas" w:cs="Times New Roman"/>
@@ -4176,7 +3988,6 @@
         </w:rPr>
         <w:t xml:space="preserve">, </w:t>
       </w:r>
-      <w:proofErr w:type="spellStart"/>
       <w:r>
         <w:rPr>
           <w:rFonts w:ascii="Consolas" w:eastAsia="Times New Roman" w:hAnsi="Consolas" w:cs="Times New Roman"/>
@@ -4189,7 +4000,6 @@
         </w:rPr>
         <w:t>valueTwo</w:t>
       </w:r>
-      <w:proofErr w:type="spellEnd"/>
       <w:r>
         <w:rPr>
           <w:rFonts w:ascii="Consolas" w:eastAsia="Times New Roman" w:hAnsi="Consolas" w:cs="Times New Roman"/>
@@ -4317,7 +4127,6 @@
         </w:rPr>
         <w:t>(</w:t>
       </w:r>
-      <w:proofErr w:type="spellStart"/>
       <w:r>
         <w:rPr>
           <w:rFonts w:ascii="Consolas" w:eastAsia="Times New Roman" w:hAnsi="Consolas" w:cs="Times New Roman"/>
@@ -4330,7 +4139,6 @@
         </w:rPr>
         <w:t>valueOne</w:t>
       </w:r>
-      <w:proofErr w:type="spellEnd"/>
       <w:r>
         <w:rPr>
           <w:rFonts w:ascii="Consolas" w:eastAsia="Times New Roman" w:hAnsi="Consolas" w:cs="Times New Roman"/>
@@ -4391,7 +4199,6 @@
         </w:rPr>
         <w:t>(</w:t>
       </w:r>
-      <w:proofErr w:type="spellStart"/>
       <w:r>
         <w:rPr>
           <w:rFonts w:ascii="Consolas" w:eastAsia="Times New Roman" w:hAnsi="Consolas" w:cs="Times New Roman"/>
@@ -4404,7 +4211,6 @@
         </w:rPr>
         <w:t>valueTwo</w:t>
       </w:r>
-      <w:proofErr w:type="spellEnd"/>
       <w:r>
         <w:rPr>
           <w:rFonts w:ascii="Consolas" w:eastAsia="Times New Roman" w:hAnsi="Consolas" w:cs="Times New Roman"/>
@@ -4510,8 +4316,6 @@
         </w:rPr>
         <w:t xml:space="preserve"> </w:t>
       </w:r>
-      <w:proofErr w:type="spellStart"/>
-      <w:proofErr w:type="gramStart"/>
       <w:r>
         <w:rPr>
           <w:rFonts w:ascii="Consolas" w:eastAsia="Times New Roman" w:hAnsi="Consolas" w:cs="Times New Roman"/>
@@ -4524,7 +4328,6 @@
         </w:rPr>
         <w:t>quot</w:t>
       </w:r>
-      <w:proofErr w:type="spellEnd"/>
       <w:r>
         <w:rPr>
           <w:rFonts w:ascii="Consolas" w:eastAsia="Times New Roman" w:hAnsi="Consolas" w:cs="Times New Roman"/>
@@ -4537,8 +4340,6 @@
         </w:rPr>
         <w:t>(</w:t>
       </w:r>
-      <w:proofErr w:type="spellStart"/>
-      <w:proofErr w:type="gramEnd"/>
       <w:r>
         <w:rPr>
           <w:rFonts w:ascii="Consolas" w:eastAsia="Times New Roman" w:hAnsi="Consolas" w:cs="Times New Roman"/>
@@ -4551,7 +4352,6 @@
         </w:rPr>
         <w:t>valueOne</w:t>
       </w:r>
-      <w:proofErr w:type="spellEnd"/>
       <w:r>
         <w:rPr>
           <w:rFonts w:ascii="Consolas" w:eastAsia="Times New Roman" w:hAnsi="Consolas" w:cs="Times New Roman"/>
@@ -4564,7 +4364,6 @@
         </w:rPr>
         <w:t xml:space="preserve">, </w:t>
       </w:r>
-      <w:proofErr w:type="spellStart"/>
       <w:r>
         <w:rPr>
           <w:rFonts w:ascii="Consolas" w:eastAsia="Times New Roman" w:hAnsi="Consolas" w:cs="Times New Roman"/>
@@ -4577,7 +4376,6 @@
         </w:rPr>
         <w:t>valueTwo</w:t>
       </w:r>
-      <w:proofErr w:type="spellEnd"/>
       <w:r>
         <w:rPr>
           <w:rFonts w:ascii="Consolas" w:eastAsia="Times New Roman" w:hAnsi="Consolas" w:cs="Times New Roman"/>
@@ -4680,7 +4478,6 @@
         </w:rPr>
         <w:t xml:space="preserve"> (</w:t>
       </w:r>
-      <w:proofErr w:type="spellStart"/>
       <w:r>
         <w:rPr>
           <w:rFonts w:ascii="Consolas" w:eastAsia="Times New Roman" w:hAnsi="Consolas" w:cs="Times New Roman"/>
@@ -4693,7 +4490,6 @@
         </w:rPr>
         <w:t>valueTwo</w:t>
       </w:r>
-      <w:proofErr w:type="spellEnd"/>
       <w:r>
         <w:rPr>
           <w:rFonts w:ascii="Consolas" w:eastAsia="Times New Roman" w:hAnsi="Consolas" w:cs="Times New Roman"/>
@@ -4730,7 +4526,6 @@
         </w:rPr>
         <w:t xml:space="preserve"> </w:t>
       </w:r>
-      <w:proofErr w:type="gramStart"/>
       <w:r>
         <w:rPr>
           <w:rFonts w:ascii="Consolas" w:eastAsia="Times New Roman" w:hAnsi="Consolas" w:cs="Times New Roman"/>
@@ -4755,7 +4550,6 @@
         </w:rPr>
         <w:t>){</w:t>
       </w:r>
-      <w:proofErr w:type="gramEnd"/>
     </w:p>
     <w:p>
       <w:pPr>
@@ -4969,7 +4763,6 @@
         </w:rPr>
         <w:t>(</w:t>
       </w:r>
-      <w:proofErr w:type="spellStart"/>
       <w:r>
         <w:rPr>
           <w:rFonts w:ascii="Consolas" w:eastAsia="Times New Roman" w:hAnsi="Consolas" w:cs="Times New Roman"/>
@@ -4982,7 +4775,6 @@
         </w:rPr>
         <w:t>valueOne</w:t>
       </w:r>
-      <w:proofErr w:type="spellEnd"/>
       <w:r>
         <w:rPr>
           <w:rFonts w:ascii="Consolas" w:eastAsia="Times New Roman" w:hAnsi="Consolas" w:cs="Times New Roman"/>
@@ -5043,7 +4835,6 @@
         </w:rPr>
         <w:t>(</w:t>
       </w:r>
-      <w:proofErr w:type="spellStart"/>
       <w:r>
         <w:rPr>
           <w:rFonts w:ascii="Consolas" w:eastAsia="Times New Roman" w:hAnsi="Consolas" w:cs="Times New Roman"/>
@@ -5056,7 +4847,6 @@
         </w:rPr>
         <w:t>valueTwo</w:t>
       </w:r>
-      <w:proofErr w:type="spellEnd"/>
       <w:r>
         <w:rPr>
           <w:rFonts w:ascii="Consolas" w:eastAsia="Times New Roman" w:hAnsi="Consolas" w:cs="Times New Roman"/>
@@ -5189,8 +4979,6 @@
         </w:rPr>
         <w:t xml:space="preserve"> </w:t>
       </w:r>
-      <w:proofErr w:type="spellStart"/>
-      <w:proofErr w:type="gramStart"/>
       <w:r>
         <w:rPr>
           <w:rFonts w:ascii="Consolas" w:eastAsia="Times New Roman" w:hAnsi="Consolas" w:cs="Times New Roman"/>
@@ -5203,7 +4991,6 @@
         </w:rPr>
         <w:t>powr</w:t>
       </w:r>
-      <w:proofErr w:type="spellEnd"/>
       <w:r>
         <w:rPr>
           <w:rFonts w:ascii="Consolas" w:eastAsia="Times New Roman" w:hAnsi="Consolas" w:cs="Times New Roman"/>
@@ -5216,8 +5003,6 @@
         </w:rPr>
         <w:t>(</w:t>
       </w:r>
-      <w:proofErr w:type="spellStart"/>
-      <w:proofErr w:type="gramEnd"/>
       <w:r>
         <w:rPr>
           <w:rFonts w:ascii="Consolas" w:eastAsia="Times New Roman" w:hAnsi="Consolas" w:cs="Times New Roman"/>
@@ -5230,7 +5015,6 @@
         </w:rPr>
         <w:t>valueOne</w:t>
       </w:r>
-      <w:proofErr w:type="spellEnd"/>
       <w:r>
         <w:rPr>
           <w:rFonts w:ascii="Consolas" w:eastAsia="Times New Roman" w:hAnsi="Consolas" w:cs="Times New Roman"/>
@@ -5243,7 +5027,6 @@
         </w:rPr>
         <w:t xml:space="preserve">, </w:t>
       </w:r>
-      <w:proofErr w:type="spellStart"/>
       <w:r>
         <w:rPr>
           <w:rFonts w:ascii="Consolas" w:eastAsia="Times New Roman" w:hAnsi="Consolas" w:cs="Times New Roman"/>
@@ -5256,7 +5039,6 @@
         </w:rPr>
         <w:t>valueTwo</w:t>
       </w:r>
-      <w:proofErr w:type="spellEnd"/>
       <w:r>
         <w:rPr>
           <w:rFonts w:ascii="Consolas" w:eastAsia="Times New Roman" w:hAnsi="Consolas" w:cs="Times New Roman"/>
@@ -5359,8 +5141,6 @@
         </w:rPr>
         <w:t xml:space="preserve"> </w:t>
       </w:r>
-      <w:proofErr w:type="spellStart"/>
-      <w:proofErr w:type="gramStart"/>
       <w:r>
         <w:rPr>
           <w:rFonts w:ascii="Consolas" w:eastAsia="Times New Roman" w:hAnsi="Consolas" w:cs="Times New Roman"/>
@@ -5397,7 +5177,6 @@
         </w:rPr>
         <w:t>pow</w:t>
       </w:r>
-      <w:proofErr w:type="spellEnd"/>
       <w:r>
         <w:rPr>
           <w:rFonts w:ascii="Consolas" w:eastAsia="Times New Roman" w:hAnsi="Consolas" w:cs="Times New Roman"/>
@@ -5410,7 +5189,6 @@
         </w:rPr>
         <w:t>(</w:t>
       </w:r>
-      <w:proofErr w:type="gramEnd"/>
       <w:r>
         <w:rPr>
           <w:rFonts w:ascii="Consolas" w:eastAsia="Times New Roman" w:hAnsi="Consolas" w:cs="Times New Roman"/>
@@ -5435,7 +5213,6 @@
         </w:rPr>
         <w:t>(</w:t>
       </w:r>
-      <w:proofErr w:type="spellStart"/>
       <w:r>
         <w:rPr>
           <w:rFonts w:ascii="Consolas" w:eastAsia="Times New Roman" w:hAnsi="Consolas" w:cs="Times New Roman"/>
@@ -5448,7 +5225,6 @@
         </w:rPr>
         <w:t>valueOne</w:t>
       </w:r>
-      <w:proofErr w:type="spellEnd"/>
       <w:r>
         <w:rPr>
           <w:rFonts w:ascii="Consolas" w:eastAsia="Times New Roman" w:hAnsi="Consolas" w:cs="Times New Roman"/>
@@ -5485,7 +5261,6 @@
         </w:rPr>
         <w:t>(</w:t>
       </w:r>
-      <w:proofErr w:type="spellStart"/>
       <w:r>
         <w:rPr>
           <w:rFonts w:ascii="Consolas" w:eastAsia="Times New Roman" w:hAnsi="Consolas" w:cs="Times New Roman"/>
@@ -5498,7 +5273,6 @@
         </w:rPr>
         <w:t>valueTwo</w:t>
       </w:r>
-      <w:proofErr w:type="spellEnd"/>
       <w:r>
         <w:rPr>
           <w:rFonts w:ascii="Consolas" w:eastAsia="Times New Roman" w:hAnsi="Consolas" w:cs="Times New Roman"/>
@@ -5604,7 +5378,6 @@
         </w:rPr>
         <w:t xml:space="preserve"> </w:t>
       </w:r>
-      <w:proofErr w:type="gramStart"/>
       <w:r>
         <w:rPr>
           <w:rFonts w:ascii="Consolas" w:eastAsia="Times New Roman" w:hAnsi="Consolas" w:cs="Times New Roman"/>
@@ -5627,20 +5400,7 @@
           <w:lang w:eastAsia="en-GB"/>
           <w14:ligatures w14:val="none"/>
         </w:rPr>
-        <w:t>(</w:t>
-      </w:r>
-      <w:proofErr w:type="gramEnd"/>
-      <w:r>
-        <w:rPr>
-          <w:rFonts w:ascii="Consolas" w:eastAsia="Times New Roman" w:hAnsi="Consolas" w:cs="Times New Roman"/>
-          <w:color w:val="CCCCCC"/>
-          <w:kern w:val="0"/>
-          <w:sz w:val="21"/>
-          <w:szCs w:val="21"/>
-          <w:lang w:eastAsia="en-GB"/>
-          <w14:ligatures w14:val="none"/>
-        </w:rPr>
-        <w:t>) {</w:t>
+        <w:t>() {</w:t>
       </w:r>
     </w:p>
     <w:p>
@@ -5840,7 +5600,6 @@
         </w:rPr>
         <w:t xml:space="preserve">  </w:t>
       </w:r>
-      <w:proofErr w:type="spellStart"/>
       <w:r>
         <w:rPr>
           <w:rFonts w:ascii="Consolas" w:eastAsia="Times New Roman" w:hAnsi="Consolas" w:cs="Times New Roman"/>
@@ -5853,7 +5612,6 @@
         </w:rPr>
         <w:t>const</w:t>
       </w:r>
-      <w:proofErr w:type="spellEnd"/>
       <w:r>
         <w:rPr>
           <w:rFonts w:ascii="Consolas" w:eastAsia="Times New Roman" w:hAnsi="Consolas" w:cs="Times New Roman"/>
@@ -5914,8 +5672,6 @@
         </w:rPr>
         <w:t xml:space="preserve"> </w:t>
       </w:r>
-      <w:proofErr w:type="spellStart"/>
-      <w:proofErr w:type="gramStart"/>
       <w:r>
         <w:rPr>
           <w:rFonts w:ascii="Consolas" w:eastAsia="Times New Roman" w:hAnsi="Consolas" w:cs="Times New Roman"/>
@@ -5952,8 +5708,6 @@
         </w:rPr>
         <w:t>getElementById</w:t>
       </w:r>
-      <w:proofErr w:type="spellEnd"/>
-      <w:proofErr w:type="gramEnd"/>
       <w:r>
         <w:rPr>
           <w:rFonts w:ascii="Consolas" w:eastAsia="Times New Roman" w:hAnsi="Consolas" w:cs="Times New Roman"/>
@@ -5976,33 +5730,7 @@
           <w:lang w:eastAsia="en-GB"/>
           <w14:ligatures w14:val="none"/>
         </w:rPr>
-        <w:t>"</w:t>
-      </w:r>
-      <w:proofErr w:type="spellStart"/>
-      <w:r>
-        <w:rPr>
-          <w:rFonts w:ascii="Consolas" w:eastAsia="Times New Roman" w:hAnsi="Consolas" w:cs="Times New Roman"/>
-          <w:color w:val="CE9178"/>
-          <w:kern w:val="0"/>
-          <w:sz w:val="21"/>
-          <w:szCs w:val="21"/>
-          <w:lang w:eastAsia="en-GB"/>
-          <w14:ligatures w14:val="none"/>
-        </w:rPr>
-        <w:t>dropD.value</w:t>
-      </w:r>
-      <w:proofErr w:type="spellEnd"/>
-      <w:r>
-        <w:rPr>
-          <w:rFonts w:ascii="Consolas" w:eastAsia="Times New Roman" w:hAnsi="Consolas" w:cs="Times New Roman"/>
-          <w:color w:val="CE9178"/>
-          <w:kern w:val="0"/>
-          <w:sz w:val="21"/>
-          <w:szCs w:val="21"/>
-          <w:lang w:eastAsia="en-GB"/>
-          <w14:ligatures w14:val="none"/>
-        </w:rPr>
-        <w:t>"</w:t>
+        <w:t>"dropD.value"</w:t>
       </w:r>
       <w:r>
         <w:rPr>
@@ -6055,7 +5783,6 @@
         </w:rPr>
         <w:t xml:space="preserve">  </w:t>
       </w:r>
-      <w:proofErr w:type="spellStart"/>
       <w:r>
         <w:rPr>
           <w:rFonts w:ascii="Consolas" w:eastAsia="Times New Roman" w:hAnsi="Consolas" w:cs="Times New Roman"/>
@@ -6068,20 +5795,18 @@
         </w:rPr>
         <w:t>const</w:t>
       </w:r>
-      <w:proofErr w:type="spellEnd"/>
-      <w:r>
-        <w:rPr>
-          <w:rFonts w:ascii="Consolas" w:eastAsia="Times New Roman" w:hAnsi="Consolas" w:cs="Times New Roman"/>
-          <w:color w:val="CCCCCC"/>
-          <w:kern w:val="0"/>
-          <w:sz w:val="21"/>
-          <w:szCs w:val="21"/>
-          <w:lang w:eastAsia="en-GB"/>
-          <w14:ligatures w14:val="none"/>
-        </w:rPr>
-        <w:t xml:space="preserve"> </w:t>
-      </w:r>
-      <w:proofErr w:type="spellStart"/>
+      <w:r>
+        <w:rPr>
+          <w:rFonts w:ascii="Consolas" w:eastAsia="Times New Roman" w:hAnsi="Consolas" w:cs="Times New Roman"/>
+          <w:color w:val="CCCCCC"/>
+          <w:kern w:val="0"/>
+          <w:sz w:val="21"/>
+          <w:szCs w:val="21"/>
+          <w:lang w:eastAsia="en-GB"/>
+          <w14:ligatures w14:val="none"/>
+        </w:rPr>
+        <w:t xml:space="preserve"> </w:t>
+      </w:r>
       <w:r>
         <w:rPr>
           <w:rFonts w:ascii="Consolas" w:eastAsia="Times New Roman" w:hAnsi="Consolas" w:cs="Times New Roman"/>
@@ -6094,7 +5819,6 @@
         </w:rPr>
         <w:t>numberOne</w:t>
       </w:r>
-      <w:proofErr w:type="spellEnd"/>
       <w:r>
         <w:rPr>
           <w:rFonts w:ascii="Consolas" w:eastAsia="Times New Roman" w:hAnsi="Consolas" w:cs="Times New Roman"/>
@@ -6131,8 +5855,6 @@
         </w:rPr>
         <w:t xml:space="preserve"> </w:t>
       </w:r>
-      <w:proofErr w:type="spellStart"/>
-      <w:proofErr w:type="gramStart"/>
       <w:r>
         <w:rPr>
           <w:rFonts w:ascii="Consolas" w:eastAsia="Times New Roman" w:hAnsi="Consolas" w:cs="Times New Roman"/>
@@ -6169,8 +5891,6 @@
         </w:rPr>
         <w:t>getElementById</w:t>
       </w:r>
-      <w:proofErr w:type="spellEnd"/>
-      <w:proofErr w:type="gramEnd"/>
       <w:r>
         <w:rPr>
           <w:rFonts w:ascii="Consolas" w:eastAsia="Times New Roman" w:hAnsi="Consolas" w:cs="Times New Roman"/>
@@ -6193,33 +5913,7 @@
           <w:lang w:eastAsia="en-GB"/>
           <w14:ligatures w14:val="none"/>
         </w:rPr>
-        <w:t>"</w:t>
-      </w:r>
-      <w:proofErr w:type="spellStart"/>
-      <w:r>
-        <w:rPr>
-          <w:rFonts w:ascii="Consolas" w:eastAsia="Times New Roman" w:hAnsi="Consolas" w:cs="Times New Roman"/>
-          <w:color w:val="CE9178"/>
-          <w:kern w:val="0"/>
-          <w:sz w:val="21"/>
-          <w:szCs w:val="21"/>
-          <w:lang w:eastAsia="en-GB"/>
-          <w14:ligatures w14:val="none"/>
-        </w:rPr>
-        <w:t>numberone</w:t>
-      </w:r>
-      <w:proofErr w:type="spellEnd"/>
-      <w:r>
-        <w:rPr>
-          <w:rFonts w:ascii="Consolas" w:eastAsia="Times New Roman" w:hAnsi="Consolas" w:cs="Times New Roman"/>
-          <w:color w:val="CE9178"/>
-          <w:kern w:val="0"/>
-          <w:sz w:val="21"/>
-          <w:szCs w:val="21"/>
-          <w:lang w:eastAsia="en-GB"/>
-          <w14:ligatures w14:val="none"/>
-        </w:rPr>
-        <w:t>"</w:t>
+        <w:t>"numberone"</w:t>
       </w:r>
       <w:r>
         <w:rPr>
@@ -6272,7 +5966,6 @@
         </w:rPr>
         <w:t xml:space="preserve">  </w:t>
       </w:r>
-      <w:proofErr w:type="spellStart"/>
       <w:r>
         <w:rPr>
           <w:rFonts w:ascii="Consolas" w:eastAsia="Times New Roman" w:hAnsi="Consolas" w:cs="Times New Roman"/>
@@ -6285,20 +5978,18 @@
         </w:rPr>
         <w:t>const</w:t>
       </w:r>
-      <w:proofErr w:type="spellEnd"/>
-      <w:r>
-        <w:rPr>
-          <w:rFonts w:ascii="Consolas" w:eastAsia="Times New Roman" w:hAnsi="Consolas" w:cs="Times New Roman"/>
-          <w:color w:val="CCCCCC"/>
-          <w:kern w:val="0"/>
-          <w:sz w:val="21"/>
-          <w:szCs w:val="21"/>
-          <w:lang w:eastAsia="en-GB"/>
-          <w14:ligatures w14:val="none"/>
-        </w:rPr>
-        <w:t xml:space="preserve"> </w:t>
-      </w:r>
-      <w:proofErr w:type="spellStart"/>
+      <w:r>
+        <w:rPr>
+          <w:rFonts w:ascii="Consolas" w:eastAsia="Times New Roman" w:hAnsi="Consolas" w:cs="Times New Roman"/>
+          <w:color w:val="CCCCCC"/>
+          <w:kern w:val="0"/>
+          <w:sz w:val="21"/>
+          <w:szCs w:val="21"/>
+          <w:lang w:eastAsia="en-GB"/>
+          <w14:ligatures w14:val="none"/>
+        </w:rPr>
+        <w:t xml:space="preserve"> </w:t>
+      </w:r>
       <w:r>
         <w:rPr>
           <w:rFonts w:ascii="Consolas" w:eastAsia="Times New Roman" w:hAnsi="Consolas" w:cs="Times New Roman"/>
@@ -6311,7 +6002,6 @@
         </w:rPr>
         <w:t>numberTwo</w:t>
       </w:r>
-      <w:proofErr w:type="spellEnd"/>
       <w:r>
         <w:rPr>
           <w:rFonts w:ascii="Consolas" w:eastAsia="Times New Roman" w:hAnsi="Consolas" w:cs="Times New Roman"/>
@@ -6348,8 +6038,6 @@
         </w:rPr>
         <w:t xml:space="preserve"> </w:t>
       </w:r>
-      <w:proofErr w:type="spellStart"/>
-      <w:proofErr w:type="gramStart"/>
       <w:r>
         <w:rPr>
           <w:rFonts w:ascii="Consolas" w:eastAsia="Times New Roman" w:hAnsi="Consolas" w:cs="Times New Roman"/>
@@ -6386,8 +6074,6 @@
         </w:rPr>
         <w:t>getElementById</w:t>
       </w:r>
-      <w:proofErr w:type="spellEnd"/>
-      <w:proofErr w:type="gramEnd"/>
       <w:r>
         <w:rPr>
           <w:rFonts w:ascii="Consolas" w:eastAsia="Times New Roman" w:hAnsi="Consolas" w:cs="Times New Roman"/>
@@ -6410,33 +6096,7 @@
           <w:lang w:eastAsia="en-GB"/>
           <w14:ligatures w14:val="none"/>
         </w:rPr>
-        <w:t>"</w:t>
-      </w:r>
-      <w:proofErr w:type="spellStart"/>
-      <w:r>
-        <w:rPr>
-          <w:rFonts w:ascii="Consolas" w:eastAsia="Times New Roman" w:hAnsi="Consolas" w:cs="Times New Roman"/>
-          <w:color w:val="CE9178"/>
-          <w:kern w:val="0"/>
-          <w:sz w:val="21"/>
-          <w:szCs w:val="21"/>
-          <w:lang w:eastAsia="en-GB"/>
-          <w14:ligatures w14:val="none"/>
-        </w:rPr>
-        <w:t>numbertwo</w:t>
-      </w:r>
-      <w:proofErr w:type="spellEnd"/>
-      <w:r>
-        <w:rPr>
-          <w:rFonts w:ascii="Consolas" w:eastAsia="Times New Roman" w:hAnsi="Consolas" w:cs="Times New Roman"/>
-          <w:color w:val="CE9178"/>
-          <w:kern w:val="0"/>
-          <w:sz w:val="21"/>
-          <w:szCs w:val="21"/>
-          <w:lang w:eastAsia="en-GB"/>
-          <w14:ligatures w14:val="none"/>
-        </w:rPr>
-        <w:t>"</w:t>
+        <w:t>"numbertwo"</w:t>
       </w:r>
       <w:r>
         <w:rPr>
@@ -6513,7 +6173,6 @@
         </w:rPr>
         <w:t xml:space="preserve"> </w:t>
       </w:r>
-      <w:proofErr w:type="spellStart"/>
       <w:r>
         <w:rPr>
           <w:rFonts w:ascii="Consolas" w:eastAsia="Times New Roman" w:hAnsi="Consolas" w:cs="Times New Roman"/>
@@ -6526,7 +6185,6 @@
         </w:rPr>
         <w:t>oper</w:t>
       </w:r>
-      <w:proofErr w:type="spellEnd"/>
       <w:r>
         <w:rPr>
           <w:rFonts w:ascii="Consolas" w:eastAsia="Times New Roman" w:hAnsi="Consolas" w:cs="Times New Roman"/>
@@ -6563,8 +6221,6 @@
         </w:rPr>
         <w:t xml:space="preserve"> </w:t>
       </w:r>
-      <w:proofErr w:type="spellStart"/>
-      <w:proofErr w:type="gramStart"/>
       <w:r>
         <w:rPr>
           <w:rFonts w:ascii="Consolas" w:eastAsia="Times New Roman" w:hAnsi="Consolas" w:cs="Times New Roman"/>
@@ -6601,8 +6257,6 @@
         </w:rPr>
         <w:t>getElementById</w:t>
       </w:r>
-      <w:proofErr w:type="spellEnd"/>
-      <w:proofErr w:type="gramEnd"/>
       <w:r>
         <w:rPr>
           <w:rFonts w:ascii="Consolas" w:eastAsia="Times New Roman" w:hAnsi="Consolas" w:cs="Times New Roman"/>
@@ -6625,33 +6279,7 @@
           <w:lang w:eastAsia="en-GB"/>
           <w14:ligatures w14:val="none"/>
         </w:rPr>
-        <w:t>"</w:t>
-      </w:r>
-      <w:proofErr w:type="spellStart"/>
-      <w:r>
-        <w:rPr>
-          <w:rFonts w:ascii="Consolas" w:eastAsia="Times New Roman" w:hAnsi="Consolas" w:cs="Times New Roman"/>
-          <w:color w:val="CE9178"/>
-          <w:kern w:val="0"/>
-          <w:sz w:val="21"/>
-          <w:szCs w:val="21"/>
-          <w:lang w:eastAsia="en-GB"/>
-          <w14:ligatures w14:val="none"/>
-        </w:rPr>
-        <w:t>dropD.value</w:t>
-      </w:r>
-      <w:proofErr w:type="spellEnd"/>
-      <w:r>
-        <w:rPr>
-          <w:rFonts w:ascii="Consolas" w:eastAsia="Times New Roman" w:hAnsi="Consolas" w:cs="Times New Roman"/>
-          <w:color w:val="CE9178"/>
-          <w:kern w:val="0"/>
-          <w:sz w:val="21"/>
-          <w:szCs w:val="21"/>
-          <w:lang w:eastAsia="en-GB"/>
-          <w14:ligatures w14:val="none"/>
-        </w:rPr>
-        <w:t>"</w:t>
+        <w:t>"dropD.value"</w:t>
       </w:r>
       <w:r>
         <w:rPr>
@@ -6741,33 +6369,7 @@
           <w:lang w:eastAsia="en-GB"/>
           <w14:ligatures w14:val="none"/>
         </w:rPr>
-        <w:t xml:space="preserve">//Calculate - the </w:t>
-      </w:r>
-      <w:proofErr w:type="spellStart"/>
-      <w:r>
-        <w:rPr>
-          <w:rFonts w:ascii="Consolas" w:eastAsia="Times New Roman" w:hAnsi="Consolas" w:cs="Times New Roman"/>
-          <w:color w:val="6A9955"/>
-          <w:kern w:val="0"/>
-          <w:sz w:val="21"/>
-          <w:szCs w:val="21"/>
-          <w:lang w:eastAsia="en-GB"/>
-          <w14:ligatures w14:val="none"/>
-        </w:rPr>
-        <w:t>fuction</w:t>
-      </w:r>
-      <w:proofErr w:type="spellEnd"/>
-      <w:r>
-        <w:rPr>
-          <w:rFonts w:ascii="Consolas" w:eastAsia="Times New Roman" w:hAnsi="Consolas" w:cs="Times New Roman"/>
-          <w:color w:val="6A9955"/>
-          <w:kern w:val="0"/>
-          <w:sz w:val="21"/>
-          <w:szCs w:val="21"/>
-          <w:lang w:eastAsia="en-GB"/>
-          <w14:ligatures w14:val="none"/>
-        </w:rPr>
-        <w:t xml:space="preserve"> that brings it all together</w:t>
+        <w:t>//Calculate - the fuction that brings it all together</w:t>
       </w:r>
     </w:p>
     <w:p>
@@ -6820,7 +6422,6 @@
         </w:rPr>
         <w:t xml:space="preserve"> </w:t>
       </w:r>
-      <w:proofErr w:type="gramStart"/>
       <w:r>
         <w:rPr>
           <w:rFonts w:ascii="Consolas" w:eastAsia="Times New Roman" w:hAnsi="Consolas" w:cs="Times New Roman"/>
@@ -6843,20 +6444,7 @@
           <w:lang w:eastAsia="en-GB"/>
           <w14:ligatures w14:val="none"/>
         </w:rPr>
-        <w:t>(</w:t>
-      </w:r>
-      <w:proofErr w:type="gramEnd"/>
-      <w:r>
-        <w:rPr>
-          <w:rFonts w:ascii="Consolas" w:eastAsia="Times New Roman" w:hAnsi="Consolas" w:cs="Times New Roman"/>
-          <w:color w:val="CCCCCC"/>
-          <w:kern w:val="0"/>
-          <w:sz w:val="21"/>
-          <w:szCs w:val="21"/>
-          <w:lang w:eastAsia="en-GB"/>
-          <w14:ligatures w14:val="none"/>
-        </w:rPr>
-        <w:t>){</w:t>
+        <w:t>(){</w:t>
       </w:r>
     </w:p>
     <w:p>
@@ -6895,59 +6483,7 @@
           <w:lang w:eastAsia="en-GB"/>
           <w14:ligatures w14:val="none"/>
         </w:rPr>
-        <w:t xml:space="preserve">//calculate calls the appropriate function and </w:t>
-      </w:r>
-      <w:proofErr w:type="spellStart"/>
-      <w:r>
-        <w:rPr>
-          <w:rFonts w:ascii="Consolas" w:eastAsia="Times New Roman" w:hAnsi="Consolas" w:cs="Times New Roman"/>
-          <w:color w:val="6A9955"/>
-          <w:kern w:val="0"/>
-          <w:sz w:val="21"/>
-          <w:szCs w:val="21"/>
-          <w:lang w:eastAsia="en-GB"/>
-          <w14:ligatures w14:val="none"/>
-        </w:rPr>
-        <w:t>valueOne</w:t>
-      </w:r>
-      <w:proofErr w:type="spellEnd"/>
-      <w:r>
-        <w:rPr>
-          <w:rFonts w:ascii="Consolas" w:eastAsia="Times New Roman" w:hAnsi="Consolas" w:cs="Times New Roman"/>
-          <w:color w:val="6A9955"/>
-          <w:kern w:val="0"/>
-          <w:sz w:val="21"/>
-          <w:szCs w:val="21"/>
-          <w:lang w:eastAsia="en-GB"/>
-          <w14:ligatures w14:val="none"/>
-        </w:rPr>
-        <w:t xml:space="preserve"> and </w:t>
-      </w:r>
-      <w:proofErr w:type="spellStart"/>
-      <w:r>
-        <w:rPr>
-          <w:rFonts w:ascii="Consolas" w:eastAsia="Times New Roman" w:hAnsi="Consolas" w:cs="Times New Roman"/>
-          <w:color w:val="6A9955"/>
-          <w:kern w:val="0"/>
-          <w:sz w:val="21"/>
-          <w:szCs w:val="21"/>
-          <w:lang w:eastAsia="en-GB"/>
-          <w14:ligatures w14:val="none"/>
-        </w:rPr>
-        <w:t>valueTwo</w:t>
-      </w:r>
-      <w:proofErr w:type="spellEnd"/>
-      <w:r>
-        <w:rPr>
-          <w:rFonts w:ascii="Consolas" w:eastAsia="Times New Roman" w:hAnsi="Consolas" w:cs="Times New Roman"/>
-          <w:color w:val="6A9955"/>
-          <w:kern w:val="0"/>
-          <w:sz w:val="21"/>
-          <w:szCs w:val="21"/>
-          <w:lang w:eastAsia="en-GB"/>
-          <w14:ligatures w14:val="none"/>
-        </w:rPr>
-        <w:t xml:space="preserve"> are provided inside brackets</w:t>
+        <w:t>//calculate calls the appropriate function and valueOne and valueTwo are provided inside brackets</w:t>
       </w:r>
     </w:p>
     <w:p>
@@ -6976,7 +6512,6 @@
         </w:rPr>
         <w:t xml:space="preserve">    </w:t>
       </w:r>
-      <w:proofErr w:type="gramStart"/>
       <w:r>
         <w:rPr>
           <w:rFonts w:ascii="Consolas" w:eastAsia="Times New Roman" w:hAnsi="Consolas" w:cs="Times New Roman"/>
@@ -7001,8 +6536,6 @@
         </w:rPr>
         <w:t>(</w:t>
       </w:r>
-      <w:proofErr w:type="spellStart"/>
-      <w:proofErr w:type="gramEnd"/>
       <w:r>
         <w:rPr>
           <w:rFonts w:ascii="Consolas" w:eastAsia="Times New Roman" w:hAnsi="Consolas" w:cs="Times New Roman"/>
@@ -7039,7 +6572,6 @@
         </w:rPr>
         <w:t>value</w:t>
       </w:r>
-      <w:proofErr w:type="spellEnd"/>
       <w:r>
         <w:rPr>
           <w:rFonts w:ascii="Consolas" w:eastAsia="Times New Roman" w:hAnsi="Consolas" w:cs="Times New Roman"/>
@@ -7226,8 +6758,6 @@
         </w:rPr>
         <w:t xml:space="preserve"> </w:t>
       </w:r>
-      <w:proofErr w:type="spellStart"/>
-      <w:proofErr w:type="gramStart"/>
       <w:r>
         <w:rPr>
           <w:rFonts w:ascii="Consolas" w:eastAsia="Times New Roman" w:hAnsi="Consolas" w:cs="Times New Roman"/>
@@ -7240,7 +6770,6 @@
         </w:rPr>
         <w:t>addit</w:t>
       </w:r>
-      <w:proofErr w:type="spellEnd"/>
       <w:r>
         <w:rPr>
           <w:rFonts w:ascii="Consolas" w:eastAsia="Times New Roman" w:hAnsi="Consolas" w:cs="Times New Roman"/>
@@ -7253,8 +6782,6 @@
         </w:rPr>
         <w:t>(</w:t>
       </w:r>
-      <w:proofErr w:type="spellStart"/>
-      <w:proofErr w:type="gramEnd"/>
       <w:r>
         <w:rPr>
           <w:rFonts w:ascii="Consolas" w:eastAsia="Times New Roman" w:hAnsi="Consolas" w:cs="Times New Roman"/>
@@ -7291,7 +6818,6 @@
         </w:rPr>
         <w:t>value</w:t>
       </w:r>
-      <w:proofErr w:type="spellEnd"/>
       <w:r>
         <w:rPr>
           <w:rFonts w:ascii="Consolas" w:eastAsia="Times New Roman" w:hAnsi="Consolas" w:cs="Times New Roman"/>
@@ -7304,7 +6830,6 @@
         </w:rPr>
         <w:t xml:space="preserve">, </w:t>
       </w:r>
-      <w:proofErr w:type="spellStart"/>
       <w:r>
         <w:rPr>
           <w:rFonts w:ascii="Consolas" w:eastAsia="Times New Roman" w:hAnsi="Consolas" w:cs="Times New Roman"/>
@@ -7341,7 +6866,6 @@
         </w:rPr>
         <w:t>value</w:t>
       </w:r>
-      <w:proofErr w:type="spellEnd"/>
       <w:r>
         <w:rPr>
           <w:rFonts w:ascii="Consolas" w:eastAsia="Times New Roman" w:hAnsi="Consolas" w:cs="Times New Roman"/>
@@ -7381,7 +6905,6 @@
         </w:rPr>
         <w:t xml:space="preserve">        </w:t>
       </w:r>
-      <w:proofErr w:type="spellStart"/>
       <w:r>
         <w:rPr>
           <w:rFonts w:ascii="Consolas" w:eastAsia="Times New Roman" w:hAnsi="Consolas" w:cs="Times New Roman"/>
@@ -7418,7 +6941,6 @@
         </w:rPr>
         <w:t>value</w:t>
       </w:r>
-      <w:proofErr w:type="spellEnd"/>
       <w:r>
         <w:rPr>
           <w:rFonts w:ascii="Consolas" w:eastAsia="Times New Roman" w:hAnsi="Consolas" w:cs="Times New Roman"/>
@@ -7455,8 +6977,6 @@
         </w:rPr>
         <w:t xml:space="preserve"> </w:t>
       </w:r>
-      <w:proofErr w:type="spellStart"/>
-      <w:proofErr w:type="gramStart"/>
       <w:r>
         <w:rPr>
           <w:rFonts w:ascii="Consolas" w:eastAsia="Times New Roman" w:hAnsi="Consolas" w:cs="Times New Roman"/>
@@ -7493,8 +7013,6 @@
         </w:rPr>
         <w:t>toString</w:t>
       </w:r>
-      <w:proofErr w:type="spellEnd"/>
-      <w:proofErr w:type="gramEnd"/>
       <w:r>
         <w:rPr>
           <w:rFonts w:ascii="Consolas" w:eastAsia="Times New Roman" w:hAnsi="Consolas" w:cs="Times New Roman"/>
@@ -7747,7 +7265,6 @@
         </w:rPr>
         <w:t xml:space="preserve"> </w:t>
       </w:r>
-      <w:proofErr w:type="gramStart"/>
       <w:r>
         <w:rPr>
           <w:rFonts w:ascii="Consolas" w:eastAsia="Times New Roman" w:hAnsi="Consolas" w:cs="Times New Roman"/>
@@ -7772,8 +7289,6 @@
         </w:rPr>
         <w:t>(</w:t>
       </w:r>
-      <w:proofErr w:type="spellStart"/>
-      <w:proofErr w:type="gramEnd"/>
       <w:r>
         <w:rPr>
           <w:rFonts w:ascii="Consolas" w:eastAsia="Times New Roman" w:hAnsi="Consolas" w:cs="Times New Roman"/>
@@ -7810,7 +7325,6 @@
         </w:rPr>
         <w:t>value</w:t>
       </w:r>
-      <w:proofErr w:type="spellEnd"/>
       <w:r>
         <w:rPr>
           <w:rFonts w:ascii="Consolas" w:eastAsia="Times New Roman" w:hAnsi="Consolas" w:cs="Times New Roman"/>
@@ -7823,7 +7337,6 @@
         </w:rPr>
         <w:t xml:space="preserve">, </w:t>
       </w:r>
-      <w:proofErr w:type="spellStart"/>
       <w:r>
         <w:rPr>
           <w:rFonts w:ascii="Consolas" w:eastAsia="Times New Roman" w:hAnsi="Consolas" w:cs="Times New Roman"/>
@@ -7860,7 +7373,6 @@
         </w:rPr>
         <w:t>value</w:t>
       </w:r>
-      <w:proofErr w:type="spellEnd"/>
       <w:r>
         <w:rPr>
           <w:rFonts w:ascii="Consolas" w:eastAsia="Times New Roman" w:hAnsi="Consolas" w:cs="Times New Roman"/>
@@ -7900,7 +7412,6 @@
         </w:rPr>
         <w:t xml:space="preserve">        </w:t>
       </w:r>
-      <w:proofErr w:type="spellStart"/>
       <w:r>
         <w:rPr>
           <w:rFonts w:ascii="Consolas" w:eastAsia="Times New Roman" w:hAnsi="Consolas" w:cs="Times New Roman"/>
@@ -7937,7 +7448,6 @@
         </w:rPr>
         <w:t>value</w:t>
       </w:r>
-      <w:proofErr w:type="spellEnd"/>
       <w:r>
         <w:rPr>
           <w:rFonts w:ascii="Consolas" w:eastAsia="Times New Roman" w:hAnsi="Consolas" w:cs="Times New Roman"/>
@@ -7974,8 +7484,6 @@
         </w:rPr>
         <w:t xml:space="preserve"> </w:t>
       </w:r>
-      <w:proofErr w:type="spellStart"/>
-      <w:proofErr w:type="gramStart"/>
       <w:r>
         <w:rPr>
           <w:rFonts w:ascii="Consolas" w:eastAsia="Times New Roman" w:hAnsi="Consolas" w:cs="Times New Roman"/>
@@ -8012,8 +7520,6 @@
         </w:rPr>
         <w:t>toString</w:t>
       </w:r>
-      <w:proofErr w:type="spellEnd"/>
-      <w:proofErr w:type="gramEnd"/>
       <w:r>
         <w:rPr>
           <w:rFonts w:ascii="Consolas" w:eastAsia="Times New Roman" w:hAnsi="Consolas" w:cs="Times New Roman"/>
@@ -8266,7 +7772,6 @@
         </w:rPr>
         <w:t xml:space="preserve"> </w:t>
       </w:r>
-      <w:proofErr w:type="gramStart"/>
       <w:r>
         <w:rPr>
           <w:rFonts w:ascii="Consolas" w:eastAsia="Times New Roman" w:hAnsi="Consolas" w:cs="Times New Roman"/>
@@ -8291,8 +7796,6 @@
         </w:rPr>
         <w:t>(</w:t>
       </w:r>
-      <w:proofErr w:type="spellStart"/>
-      <w:proofErr w:type="gramEnd"/>
       <w:r>
         <w:rPr>
           <w:rFonts w:ascii="Consolas" w:eastAsia="Times New Roman" w:hAnsi="Consolas" w:cs="Times New Roman"/>
@@ -8329,7 +7832,6 @@
         </w:rPr>
         <w:t>value</w:t>
       </w:r>
-      <w:proofErr w:type="spellEnd"/>
       <w:r>
         <w:rPr>
           <w:rFonts w:ascii="Consolas" w:eastAsia="Times New Roman" w:hAnsi="Consolas" w:cs="Times New Roman"/>
@@ -8342,7 +7844,6 @@
         </w:rPr>
         <w:t xml:space="preserve">, </w:t>
       </w:r>
-      <w:proofErr w:type="spellStart"/>
       <w:r>
         <w:rPr>
           <w:rFonts w:ascii="Consolas" w:eastAsia="Times New Roman" w:hAnsi="Consolas" w:cs="Times New Roman"/>
@@ -8379,7 +7880,6 @@
         </w:rPr>
         <w:t>value</w:t>
       </w:r>
-      <w:proofErr w:type="spellEnd"/>
       <w:r>
         <w:rPr>
           <w:rFonts w:ascii="Consolas" w:eastAsia="Times New Roman" w:hAnsi="Consolas" w:cs="Times New Roman"/>
@@ -8420,7 +7920,6 @@
         <w:lastRenderedPageBreak/>
         <w:t xml:space="preserve">        </w:t>
       </w:r>
-      <w:proofErr w:type="spellStart"/>
       <w:r>
         <w:rPr>
           <w:rFonts w:ascii="Consolas" w:eastAsia="Times New Roman" w:hAnsi="Consolas" w:cs="Times New Roman"/>
@@ -8457,7 +7956,6 @@
         </w:rPr>
         <w:t>value</w:t>
       </w:r>
-      <w:proofErr w:type="spellEnd"/>
       <w:r>
         <w:rPr>
           <w:rFonts w:ascii="Consolas" w:eastAsia="Times New Roman" w:hAnsi="Consolas" w:cs="Times New Roman"/>
@@ -8494,8 +7992,6 @@
         </w:rPr>
         <w:t xml:space="preserve"> </w:t>
       </w:r>
-      <w:proofErr w:type="spellStart"/>
-      <w:proofErr w:type="gramStart"/>
       <w:r>
         <w:rPr>
           <w:rFonts w:ascii="Consolas" w:eastAsia="Times New Roman" w:hAnsi="Consolas" w:cs="Times New Roman"/>
@@ -8532,8 +8028,6 @@
         </w:rPr>
         <w:t>toString</w:t>
       </w:r>
-      <w:proofErr w:type="spellEnd"/>
-      <w:proofErr w:type="gramEnd"/>
       <w:r>
         <w:rPr>
           <w:rFonts w:ascii="Consolas" w:eastAsia="Times New Roman" w:hAnsi="Consolas" w:cs="Times New Roman"/>
@@ -8726,7 +8220,6 @@
         </w:rPr>
         <w:t xml:space="preserve">        </w:t>
       </w:r>
-      <w:proofErr w:type="gramStart"/>
       <w:r>
         <w:rPr>
           <w:rFonts w:ascii="Consolas" w:eastAsia="Times New Roman" w:hAnsi="Consolas" w:cs="Times New Roman"/>
@@ -8751,8 +8244,6 @@
         </w:rPr>
         <w:t>(</w:t>
       </w:r>
-      <w:proofErr w:type="spellStart"/>
-      <w:proofErr w:type="gramEnd"/>
       <w:r>
         <w:rPr>
           <w:rFonts w:ascii="Consolas" w:eastAsia="Times New Roman" w:hAnsi="Consolas" w:cs="Times New Roman"/>
@@ -8789,7 +8280,6 @@
         </w:rPr>
         <w:t>value</w:t>
       </w:r>
-      <w:proofErr w:type="spellEnd"/>
       <w:r>
         <w:rPr>
           <w:rFonts w:ascii="Consolas" w:eastAsia="Times New Roman" w:hAnsi="Consolas" w:cs="Times New Roman"/>
@@ -9123,8 +8613,6 @@
         </w:rPr>
         <w:t xml:space="preserve"> </w:t>
       </w:r>
-      <w:proofErr w:type="spellStart"/>
-      <w:proofErr w:type="gramStart"/>
       <w:r>
         <w:rPr>
           <w:rFonts w:ascii="Consolas" w:eastAsia="Times New Roman" w:hAnsi="Consolas" w:cs="Times New Roman"/>
@@ -9137,7 +8625,6 @@
         </w:rPr>
         <w:t>quot</w:t>
       </w:r>
-      <w:proofErr w:type="spellEnd"/>
       <w:r>
         <w:rPr>
           <w:rFonts w:ascii="Consolas" w:eastAsia="Times New Roman" w:hAnsi="Consolas" w:cs="Times New Roman"/>
@@ -9150,8 +8637,6 @@
         </w:rPr>
         <w:t>(</w:t>
       </w:r>
-      <w:proofErr w:type="spellStart"/>
-      <w:proofErr w:type="gramEnd"/>
       <w:r>
         <w:rPr>
           <w:rFonts w:ascii="Consolas" w:eastAsia="Times New Roman" w:hAnsi="Consolas" w:cs="Times New Roman"/>
@@ -9188,7 +8673,6 @@
         </w:rPr>
         <w:t>value</w:t>
       </w:r>
-      <w:proofErr w:type="spellEnd"/>
       <w:r>
         <w:rPr>
           <w:rFonts w:ascii="Consolas" w:eastAsia="Times New Roman" w:hAnsi="Consolas" w:cs="Times New Roman"/>
@@ -9201,7 +8685,6 @@
         </w:rPr>
         <w:t xml:space="preserve">, </w:t>
       </w:r>
-      <w:proofErr w:type="spellStart"/>
       <w:r>
         <w:rPr>
           <w:rFonts w:ascii="Consolas" w:eastAsia="Times New Roman" w:hAnsi="Consolas" w:cs="Times New Roman"/>
@@ -9238,7 +8721,6 @@
         </w:rPr>
         <w:t>value</w:t>
       </w:r>
-      <w:proofErr w:type="spellEnd"/>
       <w:r>
         <w:rPr>
           <w:rFonts w:ascii="Consolas" w:eastAsia="Times New Roman" w:hAnsi="Consolas" w:cs="Times New Roman"/>
@@ -9278,7 +8760,6 @@
         </w:rPr>
         <w:t xml:space="preserve">        </w:t>
       </w:r>
-      <w:proofErr w:type="spellStart"/>
       <w:r>
         <w:rPr>
           <w:rFonts w:ascii="Consolas" w:eastAsia="Times New Roman" w:hAnsi="Consolas" w:cs="Times New Roman"/>
@@ -9315,7 +8796,6 @@
         </w:rPr>
         <w:t>value</w:t>
       </w:r>
-      <w:proofErr w:type="spellEnd"/>
       <w:r>
         <w:rPr>
           <w:rFonts w:ascii="Consolas" w:eastAsia="Times New Roman" w:hAnsi="Consolas" w:cs="Times New Roman"/>
@@ -9352,8 +8832,6 @@
         </w:rPr>
         <w:t xml:space="preserve"> </w:t>
       </w:r>
-      <w:proofErr w:type="spellStart"/>
-      <w:proofErr w:type="gramStart"/>
       <w:r>
         <w:rPr>
           <w:rFonts w:ascii="Consolas" w:eastAsia="Times New Roman" w:hAnsi="Consolas" w:cs="Times New Roman"/>
@@ -9390,8 +8868,6 @@
         </w:rPr>
         <w:t>toString</w:t>
       </w:r>
-      <w:proofErr w:type="spellEnd"/>
-      <w:proofErr w:type="gramEnd"/>
       <w:r>
         <w:rPr>
           <w:rFonts w:ascii="Consolas" w:eastAsia="Times New Roman" w:hAnsi="Consolas" w:cs="Times New Roman"/>
@@ -9671,8 +9147,6 @@
         </w:rPr>
         <w:t xml:space="preserve"> </w:t>
       </w:r>
-      <w:proofErr w:type="spellStart"/>
-      <w:proofErr w:type="gramStart"/>
       <w:r>
         <w:rPr>
           <w:rFonts w:ascii="Consolas" w:eastAsia="Times New Roman" w:hAnsi="Consolas" w:cs="Times New Roman"/>
@@ -9685,7 +9159,6 @@
         </w:rPr>
         <w:t>powr</w:t>
       </w:r>
-      <w:proofErr w:type="spellEnd"/>
       <w:r>
         <w:rPr>
           <w:rFonts w:ascii="Consolas" w:eastAsia="Times New Roman" w:hAnsi="Consolas" w:cs="Times New Roman"/>
@@ -9698,8 +9171,6 @@
         </w:rPr>
         <w:t>(</w:t>
       </w:r>
-      <w:proofErr w:type="spellStart"/>
-      <w:proofErr w:type="gramEnd"/>
       <w:r>
         <w:rPr>
           <w:rFonts w:ascii="Consolas" w:eastAsia="Times New Roman" w:hAnsi="Consolas" w:cs="Times New Roman"/>
@@ -9736,7 +9207,6 @@
         </w:rPr>
         <w:t>value</w:t>
       </w:r>
-      <w:proofErr w:type="spellEnd"/>
       <w:r>
         <w:rPr>
           <w:rFonts w:ascii="Consolas" w:eastAsia="Times New Roman" w:hAnsi="Consolas" w:cs="Times New Roman"/>
@@ -9749,7 +9219,6 @@
         </w:rPr>
         <w:t xml:space="preserve">, </w:t>
       </w:r>
-      <w:proofErr w:type="spellStart"/>
       <w:r>
         <w:rPr>
           <w:rFonts w:ascii="Consolas" w:eastAsia="Times New Roman" w:hAnsi="Consolas" w:cs="Times New Roman"/>
@@ -9786,7 +9255,6 @@
         </w:rPr>
         <w:t>value</w:t>
       </w:r>
-      <w:proofErr w:type="spellEnd"/>
       <w:r>
         <w:rPr>
           <w:rFonts w:ascii="Consolas" w:eastAsia="Times New Roman" w:hAnsi="Consolas" w:cs="Times New Roman"/>
@@ -9826,7 +9294,6 @@
         </w:rPr>
         <w:t xml:space="preserve">        </w:t>
       </w:r>
-      <w:proofErr w:type="spellStart"/>
       <w:r>
         <w:rPr>
           <w:rFonts w:ascii="Consolas" w:eastAsia="Times New Roman" w:hAnsi="Consolas" w:cs="Times New Roman"/>
@@ -9863,7 +9330,6 @@
         </w:rPr>
         <w:t>value</w:t>
       </w:r>
-      <w:proofErr w:type="spellEnd"/>
       <w:r>
         <w:rPr>
           <w:rFonts w:ascii="Consolas" w:eastAsia="Times New Roman" w:hAnsi="Consolas" w:cs="Times New Roman"/>
@@ -9900,8 +9366,6 @@
         </w:rPr>
         <w:t xml:space="preserve"> </w:t>
       </w:r>
-      <w:proofErr w:type="spellStart"/>
-      <w:proofErr w:type="gramStart"/>
       <w:r>
         <w:rPr>
           <w:rFonts w:ascii="Consolas" w:eastAsia="Times New Roman" w:hAnsi="Consolas" w:cs="Times New Roman"/>
@@ -9938,8 +9402,6 @@
         </w:rPr>
         <w:t>toString</w:t>
       </w:r>
-      <w:proofErr w:type="spellEnd"/>
-      <w:proofErr w:type="gramEnd"/>
       <w:r>
         <w:rPr>
           <w:rFonts w:ascii="Consolas" w:eastAsia="Times New Roman" w:hAnsi="Consolas" w:cs="Times New Roman"/>
@@ -10243,7 +9705,6 @@
         </w:rPr>
         <w:t xml:space="preserve">        </w:t>
       </w:r>
-      <w:proofErr w:type="spellStart"/>
       <w:r>
         <w:rPr>
           <w:rFonts w:ascii="Consolas" w:eastAsia="Times New Roman" w:hAnsi="Consolas" w:cs="Times New Roman"/>
@@ -10268,7 +9729,6 @@
         </w:rPr>
         <w:t>.</w:t>
       </w:r>
-      <w:proofErr w:type="gramStart"/>
       <w:r>
         <w:rPr>
           <w:rFonts w:ascii="Consolas" w:eastAsia="Times New Roman" w:hAnsi="Consolas" w:cs="Times New Roman"/>
@@ -10305,8 +9765,6 @@
         </w:rPr>
         <w:t>color</w:t>
       </w:r>
-      <w:proofErr w:type="spellEnd"/>
-      <w:proofErr w:type="gramEnd"/>
       <w:r>
         <w:rPr>
           <w:rFonts w:ascii="Consolas" w:eastAsia="Times New Roman" w:hAnsi="Consolas" w:cs="Times New Roman"/>
@@ -10394,7 +9852,6 @@
         </w:rPr>
         <w:t xml:space="preserve">        </w:t>
       </w:r>
-      <w:proofErr w:type="spellStart"/>
       <w:r>
         <w:rPr>
           <w:rFonts w:ascii="Consolas" w:eastAsia="Times New Roman" w:hAnsi="Consolas" w:cs="Times New Roman"/>
@@ -10431,7 +9888,6 @@
         </w:rPr>
         <w:t>value</w:t>
       </w:r>
-      <w:proofErr w:type="spellEnd"/>
       <w:r>
         <w:rPr>
           <w:rFonts w:ascii="Consolas" w:eastAsia="Times New Roman" w:hAnsi="Consolas" w:cs="Times New Roman"/>
@@ -10468,8 +9924,6 @@
         </w:rPr>
         <w:t xml:space="preserve"> </w:t>
       </w:r>
-      <w:proofErr w:type="spellStart"/>
-      <w:proofErr w:type="gramStart"/>
       <w:r>
         <w:rPr>
           <w:rFonts w:ascii="Consolas" w:eastAsia="Times New Roman" w:hAnsi="Consolas" w:cs="Times New Roman"/>
@@ -10506,8 +9960,6 @@
         </w:rPr>
         <w:t>toString</w:t>
       </w:r>
-      <w:proofErr w:type="spellEnd"/>
-      <w:proofErr w:type="gramEnd"/>
       <w:r>
         <w:rPr>
           <w:rFonts w:ascii="Consolas" w:eastAsia="Times New Roman" w:hAnsi="Consolas" w:cs="Times New Roman"/>
@@ -10718,7 +10170,6 @@
           <w14:ligatures w14:val="none"/>
         </w:rPr>
       </w:pPr>
-      <w:proofErr w:type="spellStart"/>
       <w:r>
         <w:rPr>
           <w:rFonts w:ascii="Consolas" w:eastAsia="Times New Roman" w:hAnsi="Consolas" w:cs="Times New Roman"/>
@@ -10731,7 +10182,6 @@
         </w:rPr>
         <w:t>butAb</w:t>
       </w:r>
-      <w:proofErr w:type="spellEnd"/>
       <w:r>
         <w:rPr>
           <w:rFonts w:ascii="Consolas" w:eastAsia="Times New Roman" w:hAnsi="Consolas" w:cs="Times New Roman"/>
@@ -10795,7 +10245,6 @@
           <w14:ligatures w14:val="none"/>
         </w:rPr>
       </w:pPr>
-      <w:proofErr w:type="spellStart"/>
       <w:r>
         <w:rPr>
           <w:rFonts w:ascii="Consolas" w:eastAsia="Times New Roman" w:hAnsi="Consolas" w:cs="Times New Roman"/>
@@ -10808,7 +10257,6 @@
         </w:rPr>
         <w:t>butBb</w:t>
       </w:r>
-      <w:proofErr w:type="spellEnd"/>
       <w:r>
         <w:rPr>
           <w:rFonts w:ascii="Consolas" w:eastAsia="Times New Roman" w:hAnsi="Consolas" w:cs="Times New Roman"/>
@@ -10872,7 +10320,6 @@
           <w14:ligatures w14:val="none"/>
         </w:rPr>
       </w:pPr>
-      <w:proofErr w:type="spellStart"/>
       <w:r>
         <w:rPr>
           <w:rFonts w:ascii="Consolas" w:eastAsia="Times New Roman" w:hAnsi="Consolas" w:cs="Times New Roman"/>
@@ -10885,7 +10332,6 @@
         </w:rPr>
         <w:t>butB</w:t>
       </w:r>
-      <w:proofErr w:type="spellEnd"/>
       <w:r>
         <w:rPr>
           <w:rFonts w:ascii="Consolas" w:eastAsia="Times New Roman" w:hAnsi="Consolas" w:cs="Times New Roman"/>
@@ -10949,7 +10395,6 @@
           <w14:ligatures w14:val="none"/>
         </w:rPr>
       </w:pPr>
-      <w:proofErr w:type="spellStart"/>
       <w:r>
         <w:rPr>
           <w:rFonts w:ascii="Consolas" w:eastAsia="Times New Roman" w:hAnsi="Consolas" w:cs="Times New Roman"/>
@@ -10962,7 +10407,6 @@
         </w:rPr>
         <w:t>butC</w:t>
       </w:r>
-      <w:proofErr w:type="spellEnd"/>
       <w:r>
         <w:rPr>
           <w:rFonts w:ascii="Consolas" w:eastAsia="Times New Roman" w:hAnsi="Consolas" w:cs="Times New Roman"/>
@@ -11026,7 +10470,6 @@
           <w14:ligatures w14:val="none"/>
         </w:rPr>
       </w:pPr>
-      <w:proofErr w:type="spellStart"/>
       <w:r>
         <w:rPr>
           <w:rFonts w:ascii="Consolas" w:eastAsia="Times New Roman" w:hAnsi="Consolas" w:cs="Times New Roman"/>
@@ -11039,7 +10482,6 @@
         </w:rPr>
         <w:t>butDb</w:t>
       </w:r>
-      <w:proofErr w:type="spellEnd"/>
       <w:r>
         <w:rPr>
           <w:rFonts w:ascii="Consolas" w:eastAsia="Times New Roman" w:hAnsi="Consolas" w:cs="Times New Roman"/>
@@ -11103,7 +10545,6 @@
           <w14:ligatures w14:val="none"/>
         </w:rPr>
       </w:pPr>
-      <w:proofErr w:type="spellStart"/>
       <w:r>
         <w:rPr>
           <w:rFonts w:ascii="Consolas" w:eastAsia="Times New Roman" w:hAnsi="Consolas" w:cs="Times New Roman"/>
@@ -11116,7 +10557,6 @@
         </w:rPr>
         <w:t>butD</w:t>
       </w:r>
-      <w:proofErr w:type="spellEnd"/>
       <w:r>
         <w:rPr>
           <w:rFonts w:ascii="Consolas" w:eastAsia="Times New Roman" w:hAnsi="Consolas" w:cs="Times New Roman"/>
@@ -11180,7 +10620,6 @@
           <w14:ligatures w14:val="none"/>
         </w:rPr>
       </w:pPr>
-      <w:proofErr w:type="spellStart"/>
       <w:r>
         <w:rPr>
           <w:rFonts w:ascii="Consolas" w:eastAsia="Times New Roman" w:hAnsi="Consolas" w:cs="Times New Roman"/>
@@ -11193,7 +10632,6 @@
         </w:rPr>
         <w:t>butEb</w:t>
       </w:r>
-      <w:proofErr w:type="spellEnd"/>
       <w:r>
         <w:rPr>
           <w:rFonts w:ascii="Consolas" w:eastAsia="Times New Roman" w:hAnsi="Consolas" w:cs="Times New Roman"/>
@@ -11257,7 +10695,6 @@
           <w14:ligatures w14:val="none"/>
         </w:rPr>
       </w:pPr>
-      <w:proofErr w:type="spellStart"/>
       <w:r>
         <w:rPr>
           <w:rFonts w:ascii="Consolas" w:eastAsia="Times New Roman" w:hAnsi="Consolas" w:cs="Times New Roman"/>
@@ -11270,7 +10707,6 @@
         </w:rPr>
         <w:t>butE</w:t>
       </w:r>
-      <w:proofErr w:type="spellEnd"/>
       <w:r>
         <w:rPr>
           <w:rFonts w:ascii="Consolas" w:eastAsia="Times New Roman" w:hAnsi="Consolas" w:cs="Times New Roman"/>
@@ -11334,7 +10770,6 @@
           <w14:ligatures w14:val="none"/>
         </w:rPr>
       </w:pPr>
-      <w:proofErr w:type="spellStart"/>
       <w:r>
         <w:rPr>
           <w:rFonts w:ascii="Consolas" w:eastAsia="Times New Roman" w:hAnsi="Consolas" w:cs="Times New Roman"/>
@@ -11347,7 +10782,6 @@
         </w:rPr>
         <w:t>butF</w:t>
       </w:r>
-      <w:proofErr w:type="spellEnd"/>
       <w:r>
         <w:rPr>
           <w:rFonts w:ascii="Consolas" w:eastAsia="Times New Roman" w:hAnsi="Consolas" w:cs="Times New Roman"/>
@@ -11411,7 +10845,6 @@
           <w14:ligatures w14:val="none"/>
         </w:rPr>
       </w:pPr>
-      <w:proofErr w:type="spellStart"/>
       <w:r>
         <w:rPr>
           <w:rFonts w:ascii="Consolas" w:eastAsia="Times New Roman" w:hAnsi="Consolas" w:cs="Times New Roman"/>
@@ -11425,7 +10858,6 @@
         <w:lastRenderedPageBreak/>
         <w:t>butGb</w:t>
       </w:r>
-      <w:proofErr w:type="spellEnd"/>
       <w:r>
         <w:rPr>
           <w:rFonts w:ascii="Consolas" w:eastAsia="Times New Roman" w:hAnsi="Consolas" w:cs="Times New Roman"/>
@@ -11489,7 +10921,6 @@
           <w14:ligatures w14:val="none"/>
         </w:rPr>
       </w:pPr>
-      <w:proofErr w:type="spellStart"/>
       <w:r>
         <w:rPr>
           <w:rFonts w:ascii="Consolas" w:eastAsia="Times New Roman" w:hAnsi="Consolas" w:cs="Times New Roman"/>
@@ -11502,7 +10933,6 @@
         </w:rPr>
         <w:t>butG</w:t>
       </w:r>
-      <w:proofErr w:type="spellEnd"/>
       <w:r>
         <w:rPr>
           <w:rFonts w:ascii="Consolas" w:eastAsia="Times New Roman" w:hAnsi="Consolas" w:cs="Times New Roman"/>
@@ -11553,6 +10983,163 @@
       </w:r>
     </w:p>
     <w:p/>
+    <w:p/>
+    <w:p>
+      <w:r>
+        <w:drawing>
+          <wp:inline distT="0" distB="0" distL="0" distR="0" wp14:anchorId="3C28D2CF" wp14:editId="052C170F">
+            <wp:extent cx="3101609" cy="2286198"/>
+            <wp:effectExtent l="0" t="0" r="3810" b="0"/>
+            <wp:docPr id="1851559812" name="Picture 1"/>
+            <wp:cNvGraphicFramePr>
+              <a:graphicFrameLocks xmlns:a="http://schemas.openxmlformats.org/drawingml/2006/main" noChangeAspect="1"/>
+            </wp:cNvGraphicFramePr>
+            <a:graphic xmlns:a="http://schemas.openxmlformats.org/drawingml/2006/main">
+              <a:graphicData uri="http://schemas.openxmlformats.org/drawingml/2006/picture">
+                <pic:pic xmlns:pic="http://schemas.openxmlformats.org/drawingml/2006/picture">
+                  <pic:nvPicPr>
+                    <pic:cNvPr id="1851559812" name=""/>
+                    <pic:cNvPicPr/>
+                  </pic:nvPicPr>
+                  <pic:blipFill>
+                    <a:blip r:embed="rId5"/>
+                    <a:stretch>
+                      <a:fillRect/>
+                    </a:stretch>
+                  </pic:blipFill>
+                  <pic:spPr>
+                    <a:xfrm>
+                      <a:off x="0" y="0"/>
+                      <a:ext cx="3101609" cy="2286198"/>
+                    </a:xfrm>
+                    <a:prstGeom prst="rect">
+                      <a:avLst/>
+                    </a:prstGeom>
+                  </pic:spPr>
+                </pic:pic>
+              </a:graphicData>
+            </a:graphic>
+          </wp:inline>
+        </w:drawing>
+      </w:r>
+    </w:p>
+    <w:p>
+      <w:r>
+        <w:drawing>
+          <wp:inline distT="0" distB="0" distL="0" distR="0" wp14:anchorId="64232324" wp14:editId="6962F24B">
+            <wp:extent cx="5731510" cy="1211580"/>
+            <wp:effectExtent l="0" t="0" r="2540" b="7620"/>
+            <wp:docPr id="407010394" name="Picture 1"/>
+            <wp:cNvGraphicFramePr>
+              <a:graphicFrameLocks xmlns:a="http://schemas.openxmlformats.org/drawingml/2006/main" noChangeAspect="1"/>
+            </wp:cNvGraphicFramePr>
+            <a:graphic xmlns:a="http://schemas.openxmlformats.org/drawingml/2006/main">
+              <a:graphicData uri="http://schemas.openxmlformats.org/drawingml/2006/picture">
+                <pic:pic xmlns:pic="http://schemas.openxmlformats.org/drawingml/2006/picture">
+                  <pic:nvPicPr>
+                    <pic:cNvPr id="407010394" name=""/>
+                    <pic:cNvPicPr/>
+                  </pic:nvPicPr>
+                  <pic:blipFill>
+                    <a:blip r:embed="rId6"/>
+                    <a:stretch>
+                      <a:fillRect/>
+                    </a:stretch>
+                  </pic:blipFill>
+                  <pic:spPr>
+                    <a:xfrm>
+                      <a:off x="0" y="0"/>
+                      <a:ext cx="5731510" cy="1211580"/>
+                    </a:xfrm>
+                    <a:prstGeom prst="rect">
+                      <a:avLst/>
+                    </a:prstGeom>
+                  </pic:spPr>
+                </pic:pic>
+              </a:graphicData>
+            </a:graphic>
+          </wp:inline>
+        </w:drawing>
+      </w:r>
+    </w:p>
+    <w:p>
+      <w:r>
+        <w:drawing>
+          <wp:inline distT="0" distB="0" distL="0" distR="0" wp14:anchorId="22C98C98" wp14:editId="27267DF2">
+            <wp:extent cx="5731510" cy="523240"/>
+            <wp:effectExtent l="0" t="0" r="2540" b="0"/>
+            <wp:docPr id="288922483" name="Picture 1"/>
+            <wp:cNvGraphicFramePr>
+              <a:graphicFrameLocks xmlns:a="http://schemas.openxmlformats.org/drawingml/2006/main" noChangeAspect="1"/>
+            </wp:cNvGraphicFramePr>
+            <a:graphic xmlns:a="http://schemas.openxmlformats.org/drawingml/2006/main">
+              <a:graphicData uri="http://schemas.openxmlformats.org/drawingml/2006/picture">
+                <pic:pic xmlns:pic="http://schemas.openxmlformats.org/drawingml/2006/picture">
+                  <pic:nvPicPr>
+                    <pic:cNvPr id="288922483" name=""/>
+                    <pic:cNvPicPr/>
+                  </pic:nvPicPr>
+                  <pic:blipFill>
+                    <a:blip r:embed="rId7"/>
+                    <a:stretch>
+                      <a:fillRect/>
+                    </a:stretch>
+                  </pic:blipFill>
+                  <pic:spPr>
+                    <a:xfrm>
+                      <a:off x="0" y="0"/>
+                      <a:ext cx="5731510" cy="523240"/>
+                    </a:xfrm>
+                    <a:prstGeom prst="rect">
+                      <a:avLst/>
+                    </a:prstGeom>
+                  </pic:spPr>
+                </pic:pic>
+              </a:graphicData>
+            </a:graphic>
+          </wp:inline>
+        </w:drawing>
+      </w:r>
+    </w:p>
+    <w:p>
+      <w:r>
+        <w:drawing>
+          <wp:inline distT="0" distB="0" distL="0" distR="0" wp14:anchorId="1B9997DE" wp14:editId="56E35888">
+            <wp:extent cx="5731510" cy="481330"/>
+            <wp:effectExtent l="0" t="0" r="2540" b="0"/>
+            <wp:docPr id="1421669566" name="Picture 1"/>
+            <wp:cNvGraphicFramePr>
+              <a:graphicFrameLocks xmlns:a="http://schemas.openxmlformats.org/drawingml/2006/main" noChangeAspect="1"/>
+            </wp:cNvGraphicFramePr>
+            <a:graphic xmlns:a="http://schemas.openxmlformats.org/drawingml/2006/main">
+              <a:graphicData uri="http://schemas.openxmlformats.org/drawingml/2006/picture">
+                <pic:pic xmlns:pic="http://schemas.openxmlformats.org/drawingml/2006/picture">
+                  <pic:nvPicPr>
+                    <pic:cNvPr id="1421669566" name=""/>
+                    <pic:cNvPicPr/>
+                  </pic:nvPicPr>
+                  <pic:blipFill>
+                    <a:blip r:embed="rId8"/>
+                    <a:stretch>
+                      <a:fillRect/>
+                    </a:stretch>
+                  </pic:blipFill>
+                  <pic:spPr>
+                    <a:xfrm>
+                      <a:off x="0" y="0"/>
+                      <a:ext cx="5731510" cy="481330"/>
+                    </a:xfrm>
+                    <a:prstGeom prst="rect">
+                      <a:avLst/>
+                    </a:prstGeom>
+                  </pic:spPr>
+                </pic:pic>
+              </a:graphicData>
+            </a:graphic>
+          </wp:inline>
+        </w:drawing>
+      </w:r>
+    </w:p>
     <w:sectPr>
       <w:pgSz w:w="11906" w:h="16838"/>
       <w:pgMar w:top="1440" w:right="1440" w:bottom="1440" w:left="1440" w:header="708" w:footer="708" w:gutter="0"/>

</xml_diff>